<commit_message>
Inserindo wordCloud em R da documentação do projeto
</commit_message>
<xml_diff>
--- a/Documentação/Documentos/Documentação - T.E.S.T..docx
+++ b/Documentação/Documentos/Documentação - T.E.S.T..docx
@@ -5194,7 +5194,15 @@
       </w:r>
       <w:proofErr w:type="spellEnd"/>
       <w:r>
-        <w:t xml:space="preserve"> of Record</w:t>
+        <w:t xml:space="preserve"> </w:t>
+      </w:r>
+      <w:proofErr w:type="spellStart"/>
+      <w:r>
+        <w:t>of</w:t>
+      </w:r>
+      <w:proofErr w:type="spellEnd"/>
+      <w:r>
+        <w:t xml:space="preserve"> Record</w:t>
       </w:r>
       <w:r>
         <w:t xml:space="preserve"> (EOR): gerenciamento de profissionais globais</w:t>
@@ -8444,7 +8452,9 @@
 </file>
 
 <file path=customXml/item2.xml><?xml version="1.0" encoding="utf-8"?>
-<b:Sources xmlns:b="http://schemas.openxmlformats.org/officeDocument/2006/bibliography" xmlns="http://schemas.openxmlformats.org/officeDocument/2006/bibliography" SelectedStyle="\APASixthEditionOfficeOnline.xsl" StyleName="APA" Version="6"/>
+<p:properties xmlns:p="http://schemas.microsoft.com/office/2006/metadata/properties" xmlns:xsi="http://www.w3.org/2001/XMLSchema-instance" xmlns:pc="http://schemas.microsoft.com/office/infopath/2007/PartnerControls">
+  <documentManagement/>
+</p:properties>
 </file>
 
 <file path=customXml/item3.xml><?xml version="1.0" encoding="utf-8"?>
@@ -8457,9 +8467,7 @@
 </file>
 
 <file path=customXml/item4.xml><?xml version="1.0" encoding="utf-8"?>
-<p:properties xmlns:p="http://schemas.microsoft.com/office/2006/metadata/properties" xmlns:xsi="http://www.w3.org/2001/XMLSchema-instance" xmlns:pc="http://schemas.microsoft.com/office/infopath/2007/PartnerControls">
-  <documentManagement/>
-</p:properties>
+<b:Sources xmlns:b="http://schemas.openxmlformats.org/officeDocument/2006/bibliography" xmlns="http://schemas.openxmlformats.org/officeDocument/2006/bibliography" SelectedStyle="\APASixthEditionOfficeOnline.xsl" StyleName="APA" Version="6"/>
 </file>
 
 <file path=customXml/itemProps1.xml><?xml version="1.0" encoding="utf-8"?>
@@ -8482,9 +8490,18 @@
 </file>
 
 <file path=customXml/itemProps2.xml><?xml version="1.0" encoding="utf-8"?>
-<ds:datastoreItem xmlns:ds="http://schemas.openxmlformats.org/officeDocument/2006/customXml" ds:itemID="{73B9EE4D-5F5C-4FF3-939D-817ACD1538F5}">
+<ds:datastoreItem xmlns:ds="http://schemas.openxmlformats.org/officeDocument/2006/customXml" ds:itemID="{09AB762E-CB93-42A2-BB37-5BF7965FDF11}">
   <ds:schemaRefs>
-    <ds:schemaRef ds:uri="http://schemas.openxmlformats.org/officeDocument/2006/bibliography"/>
+    <ds:schemaRef ds:uri="http://www.w3.org/XML/1998/namespace"/>
+    <ds:schemaRef ds:uri="86a8a46a-5e33-4eb6-9fb0-14d410bc1840"/>
+    <ds:schemaRef ds:uri="http://schemas.microsoft.com/office/infopath/2007/PartnerControls"/>
+    <ds:schemaRef ds:uri="http://schemas.openxmlformats.org/package/2006/metadata/core-properties"/>
+    <ds:schemaRef ds:uri="http://purl.org/dc/elements/1.1/"/>
+    <ds:schemaRef ds:uri="http://purl.org/dc/dcmitype/"/>
+    <ds:schemaRef ds:uri="055ac00b-64ff-4219-bb9d-353c7f425742"/>
+    <ds:schemaRef ds:uri="http://schemas.microsoft.com/office/2006/documentManagement/types"/>
+    <ds:schemaRef ds:uri="http://schemas.microsoft.com/office/2006/metadata/properties"/>
+    <ds:schemaRef ds:uri="http://purl.org/dc/terms/"/>
   </ds:schemaRefs>
 </ds:datastoreItem>
 </file>
@@ -8498,10 +8515,9 @@
 </file>
 
 <file path=customXml/itemProps4.xml><?xml version="1.0" encoding="utf-8"?>
-<ds:datastoreItem xmlns:ds="http://schemas.openxmlformats.org/officeDocument/2006/customXml" ds:itemID="{09AB762E-CB93-42A2-BB37-5BF7965FDF11}">
+<ds:datastoreItem xmlns:ds="http://schemas.openxmlformats.org/officeDocument/2006/customXml" ds:itemID="{73B9EE4D-5F5C-4FF3-939D-817ACD1538F5}">
   <ds:schemaRefs>
-    <ds:schemaRef ds:uri="http://schemas.microsoft.com/office/2006/metadata/properties"/>
-    <ds:schemaRef ds:uri="http://schemas.microsoft.com/office/infopath/2007/PartnerControls"/>
+    <ds:schemaRef ds:uri="http://schemas.openxmlformats.org/officeDocument/2006/bibliography"/>
   </ds:schemaRefs>
 </ds:datastoreItem>
 </file>
</xml_diff>